<commit_message>
MetaCode/docs - Updated the draft of thesis
</commit_message>
<xml_diff>
--- a/docs/draft.docx
+++ b/docs/draft.docx
@@ -30,95 +30,173 @@
       <w:r>
         <w:t xml:space="preserve">Legnagyobb probléma a fordítókkal napjainkban az, hogy úgy viselkednek, mint a fekete dobozok: kapnak valamilyen bemenetet és kiadnak egy kimenetet. Nem lehet befolyásolni a működését, és nem lehet kibővíteni új funkciókkal. </w:t>
       </w:r>
+    </w:p>
+    <w:p>
+      <w:pPr>
+        <w:pStyle w:val="Listaszerbekezds"/>
+        <w:numPr>
+          <w:ilvl w:val="0"/>
+          <w:numId w:val="1"/>
+        </w:numPr>
+      </w:pPr>
+      <w:r>
+        <w:t>Metaprogramozásról általában</w:t>
+      </w:r>
+    </w:p>
+    <w:p>
+      <w:pPr>
+        <w:pStyle w:val="Listaszerbekezds"/>
+        <w:numPr>
+          <w:ilvl w:val="1"/>
+          <w:numId w:val="1"/>
+        </w:numPr>
+      </w:pPr>
+      <w:r>
+        <w:t>C (előfordítói direktívák)</w:t>
+      </w:r>
+    </w:p>
+    <w:p>
+      <w:pPr>
+        <w:pStyle w:val="Listaszerbekezds"/>
+        <w:numPr>
+          <w:ilvl w:val="1"/>
+          <w:numId w:val="1"/>
+        </w:numPr>
+      </w:pPr>
+      <w:r>
+        <w:t>C++ (template metaprogramming)</w:t>
+      </w:r>
+    </w:p>
+    <w:p>
+      <w:pPr>
+        <w:pStyle w:val="Listaszerbekezds"/>
+        <w:numPr>
+          <w:ilvl w:val="1"/>
+          <w:numId w:val="1"/>
+        </w:numPr>
+      </w:pPr>
+      <w:r>
+        <w:t>Javascript/Python/Ruby (vagy általában a script nyelvekről)</w:t>
+      </w:r>
+    </w:p>
+    <w:p>
+      <w:pPr>
+        <w:pStyle w:val="Listaszerbekezds"/>
+        <w:numPr>
+          <w:ilvl w:val="1"/>
+          <w:numId w:val="1"/>
+        </w:numPr>
+      </w:pPr>
+      <w:r>
+        <w:t>.NET</w:t>
+      </w:r>
+      <w:r>
+        <w:t xml:space="preserve"> Framework</w:t>
+      </w:r>
+    </w:p>
+    <w:p>
+      <w:pPr>
+        <w:pStyle w:val="Listaszerbekezds"/>
+        <w:numPr>
+          <w:ilvl w:val="1"/>
+          <w:numId w:val="1"/>
+        </w:numPr>
+      </w:pPr>
+      <w:r>
+        <w:t>Scala</w:t>
+      </w:r>
+    </w:p>
+    <w:p>
+      <w:pPr>
+        <w:pStyle w:val="Listaszerbekezds"/>
+        <w:numPr>
+          <w:ilvl w:val="1"/>
+          <w:numId w:val="1"/>
+        </w:numPr>
+      </w:pPr>
+      <w:r>
+        <w:t>Rascal – metaprogramming language</w:t>
+      </w:r>
+    </w:p>
+    <w:p>
+      <w:pPr>
+        <w:pStyle w:val="Listaszerbekezds"/>
+        <w:numPr>
+          <w:ilvl w:val="0"/>
+          <w:numId w:val="1"/>
+        </w:numPr>
+      </w:pPr>
+      <w:r>
+        <w:t>Metaprogramozás előnyei/lehetőségei</w:t>
+      </w:r>
+    </w:p>
+    <w:p>
+      <w:pPr>
+        <w:pStyle w:val="Listaszerbekezds"/>
+        <w:numPr>
+          <w:ilvl w:val="1"/>
+          <w:numId w:val="1"/>
+        </w:numPr>
+      </w:pPr>
+      <w:r>
+        <w:t>Fordító optimalizációja: inline direktíva, végrekurzió stb.</w:t>
+      </w:r>
+    </w:p>
+    <w:p>
+      <w:pPr>
+        <w:pStyle w:val="Listaszerbekezds"/>
+        <w:numPr>
+          <w:ilvl w:val="1"/>
+          <w:numId w:val="1"/>
+        </w:numPr>
+      </w:pPr>
+      <w:r>
+        <w:t>Deklaratív programozás támogatása</w:t>
+      </w:r>
+    </w:p>
+    <w:p>
+      <w:pPr>
+        <w:pStyle w:val="Listaszerbekezds"/>
+        <w:numPr>
+          <w:ilvl w:val="1"/>
+          <w:numId w:val="1"/>
+        </w:numPr>
+      </w:pPr>
+      <w:r>
+        <w:t>Mint</w:t>
+      </w:r>
+      <w:r>
+        <w:t xml:space="preserve">aillesztés implementációja (úgy, </w:t>
+      </w:r>
+      <w:r>
+        <w:t>mint a Scala-ban)</w:t>
+      </w:r>
+      <w:r>
+        <w:t xml:space="preserve"> – nem hiszem, hogy ezt meg lehetne oldani</w:t>
+      </w:r>
+    </w:p>
+    <w:p>
+      <w:pPr>
+        <w:pStyle w:val="Listaszerbekezds"/>
+        <w:numPr>
+          <w:ilvl w:val="1"/>
+          <w:numId w:val="1"/>
+        </w:numPr>
+      </w:pPr>
+      <w:r>
+        <w:t xml:space="preserve">Új paradigmák bevezetése: </w:t>
+      </w:r>
+      <w:r>
+        <w:t xml:space="preserve">pl.: </w:t>
+      </w:r>
+      <w:r>
+        <w:t>Design by Contract</w:t>
+      </w:r>
+      <w:r>
+        <w:t xml:space="preserve"> (elő- utófeltétel, invariánsok stb.)</w:t>
+      </w:r>
       <w:bookmarkStart w:id="0" w:name="_GoBack"/>
       <w:bookmarkEnd w:id="0"/>
-    </w:p>
-    <w:p>
-      <w:pPr>
-        <w:pStyle w:val="Listaszerbekezds"/>
-        <w:numPr>
-          <w:ilvl w:val="0"/>
-          <w:numId w:val="1"/>
-        </w:numPr>
-      </w:pPr>
-      <w:r>
-        <w:t>Metaprogramozásról általában</w:t>
-      </w:r>
-    </w:p>
-    <w:p>
-      <w:pPr>
-        <w:pStyle w:val="Listaszerbekezds"/>
-        <w:numPr>
-          <w:ilvl w:val="1"/>
-          <w:numId w:val="1"/>
-        </w:numPr>
-      </w:pPr>
-      <w:r>
-        <w:t>C (előfordítói direktívák)</w:t>
-      </w:r>
-    </w:p>
-    <w:p>
-      <w:pPr>
-        <w:pStyle w:val="Listaszerbekezds"/>
-        <w:numPr>
-          <w:ilvl w:val="1"/>
-          <w:numId w:val="1"/>
-        </w:numPr>
-      </w:pPr>
-      <w:r>
-        <w:t>C++ (template metaprogramming)</w:t>
-      </w:r>
-    </w:p>
-    <w:p>
-      <w:pPr>
-        <w:pStyle w:val="Listaszerbekezds"/>
-        <w:numPr>
-          <w:ilvl w:val="1"/>
-          <w:numId w:val="1"/>
-        </w:numPr>
-      </w:pPr>
-      <w:r>
-        <w:t>Javascript/Python/Ruby (vagy általában a script nyelvekről)</w:t>
-      </w:r>
-    </w:p>
-    <w:p>
-      <w:pPr>
-        <w:pStyle w:val="Listaszerbekezds"/>
-        <w:numPr>
-          <w:ilvl w:val="1"/>
-          <w:numId w:val="1"/>
-        </w:numPr>
-      </w:pPr>
-      <w:r>
-        <w:t>.NET</w:t>
-      </w:r>
-      <w:r>
-        <w:t xml:space="preserve"> Framework</w:t>
-      </w:r>
-    </w:p>
-    <w:p>
-      <w:pPr>
-        <w:pStyle w:val="Listaszerbekezds"/>
-        <w:numPr>
-          <w:ilvl w:val="1"/>
-          <w:numId w:val="1"/>
-        </w:numPr>
-      </w:pPr>
-      <w:r>
-        <w:t>Scala</w:t>
-      </w:r>
-    </w:p>
-    <w:p>
-      <w:pPr>
-        <w:pStyle w:val="Listaszerbekezds"/>
-        <w:numPr>
-          <w:ilvl w:val="1"/>
-          <w:numId w:val="1"/>
-        </w:numPr>
-      </w:pPr>
-      <w:r>
-        <w:t>Rascal – metaprogramming language</w:t>
-      </w:r>
     </w:p>
     <w:p>
       <w:pPr>

</xml_diff>